<commit_message>
Igf2 and nutrient transporters updated, added figure for experimental design, STILL HAVE: 1)GENOTYPING METHOD 2)UPDATE EXPECTED RESULTS BASED ON MY BACKGROUND (TRASNPORTERS +OFFSPRING OUTCOME) 3)UPDATE OFFSPRING OUTCOME BASED ON TABLE 4)ADD A MOUSE PLACENTA PICTURE FROM A PAPER
</commit_message>
<xml_diff>
--- a/Noura Preliminary Exam/Antenatal GC treatment and Placental,Fetal,Offspring Outcomes.docx
+++ b/Noura Preliminary Exam/Antenatal GC treatment and Placental,Fetal,Offspring Outcomes.docx
@@ -105,18 +105,12 @@
             </w:r>
           </w:p>
           <w:p>
-            <w:hyperlink r:id="rId5" w:history="1">
+            <w:hyperlink r:id="rId6" w:history="1">
               <w:r>
                 <w:rPr>
                   <w:rStyle w:val="Hyperlink"/>
                 </w:rPr>
-                <w:t>https://acad</w:t>
-              </w:r>
-              <w:r>
-                <w:rPr>
-                  <w:rStyle w:val="Hyperlink"/>
-                </w:rPr>
-                <w:t>emic.oup.com/jcem/article/84/4/1445/2864464</w:t>
+                <w:t>https://academic.oup.com/jcem/article/84/4/1445/2864464</w:t>
               </w:r>
             </w:hyperlink>
           </w:p>
@@ -198,14 +192,23 @@
           <w:p/>
           <w:p>
             <w:r>
+              <w:rPr>
+                <w:highlight w:val="magenta"/>
+              </w:rPr>
               <w:t xml:space="preserve">In rats, fetal and placental </w:t>
             </w:r>
             <w:proofErr w:type="spellStart"/>
             <w:r>
+              <w:rPr>
+                <w:highlight w:val="magenta"/>
+              </w:rPr>
               <w:t>wts</w:t>
             </w:r>
             <w:proofErr w:type="spellEnd"/>
             <w:r>
+              <w:rPr>
+                <w:highlight w:val="magenta"/>
+              </w:rPr>
               <w:t xml:space="preserve"> were reduced by 73% and 53%, respectively at E21.</w:t>
             </w:r>
           </w:p>
@@ -293,7 +296,7 @@
             </w:r>
           </w:p>
           <w:p>
-            <w:hyperlink r:id="rId6" w:history="1">
+            <w:hyperlink r:id="rId7" w:history="1">
               <w:r>
                 <w:rPr>
                   <w:rStyle w:val="Hyperlink"/>
@@ -495,11 +498,17 @@
           <w:p>
             <w:proofErr w:type="spellStart"/>
             <w:r>
+              <w:rPr>
+                <w:highlight w:val="magenta"/>
+              </w:rPr>
               <w:lastRenderedPageBreak/>
               <w:t>Cort</w:t>
             </w:r>
             <w:proofErr w:type="spellEnd"/>
             <w:r>
+              <w:rPr>
+                <w:highlight w:val="magenta"/>
+              </w:rPr>
               <w:t xml:space="preserve"> reduced fetal weight by 8% and 19% at D16 and D19, respectively</w:t>
             </w:r>
           </w:p>
@@ -644,12 +653,24 @@
           </w:p>
           <w:p/>
           <w:p>
-            <w:hyperlink r:id="rId7" w:history="1">
+            <w:hyperlink r:id="rId8" w:history="1">
               <w:r>
                 <w:rPr>
                   <w:rStyle w:val="Hyperlink"/>
                 </w:rPr>
-                <w:t>https://www.ncbi.nlm.nih.gov/pmc/articles/PMC3515836/</w:t>
+                <w:t>https://www.ncbi.nlm.nih</w:t>
+              </w:r>
+              <w:r>
+                <w:rPr>
+                  <w:rStyle w:val="Hyperlink"/>
+                </w:rPr>
+                <w:t>.</w:t>
+              </w:r>
+              <w:r>
+                <w:rPr>
+                  <w:rStyle w:val="Hyperlink"/>
+                </w:rPr>
+                <w:t>gov/pmc/articles/PMC3515836/</w:t>
               </w:r>
             </w:hyperlink>
           </w:p>
@@ -749,12 +770,23 @@
           </w:p>
           <w:p/>
           <w:p>
-            <w:r>
+            <w:pPr>
+              <w:rPr>
+                <w:highlight w:val="magenta"/>
+              </w:rPr>
+            </w:pPr>
+            <w:r>
+              <w:rPr>
+                <w:highlight w:val="magenta"/>
+              </w:rPr>
               <w:t>Fetal and placental weight reduced by 7% on D16</w:t>
             </w:r>
           </w:p>
           <w:p>
             <w:r>
+              <w:rPr>
+                <w:highlight w:val="magenta"/>
+              </w:rPr>
               <w:t>On D19, fetus weight decreased by 16% and placental weight was 11% smaller</w:t>
             </w:r>
           </w:p>
@@ -988,7 +1020,305 @@
           </w:p>
           <w:p/>
           <w:p>
-            <w:hyperlink r:id="rId8" w:history="1">
+            <w:hyperlink r:id="rId9" w:history="1">
+              <w:r>
+                <w:rPr>
+                  <w:rStyle w:val="Hyperlink"/>
+                </w:rPr>
+                <w:t>https://www.ncbi.nlm</w:t>
+              </w:r>
+              <w:r>
+                <w:rPr>
+                  <w:rStyle w:val="Hyperlink"/>
+                </w:rPr>
+                <w:t>.</w:t>
+              </w:r>
+              <w:r>
+                <w:rPr>
+                  <w:rStyle w:val="Hyperlink"/>
+                </w:rPr>
+                <w:t>nih.gov/pubmed/20045184</w:t>
+              </w:r>
+            </w:hyperlink>
+          </w:p>
+        </w:tc>
+        <w:tc>
+          <w:tcPr>
+            <w:tcW w:w="2610" w:type="dxa"/>
+          </w:tcPr>
+          <w:p>
+            <w:r>
+              <w:t xml:space="preserve">Human placental explants from term-pregnancies in healthy women </w:t>
+            </w:r>
+          </w:p>
+        </w:tc>
+        <w:tc>
+          <w:tcPr>
+            <w:tcW w:w="1620" w:type="dxa"/>
+          </w:tcPr>
+          <w:p>
+            <w:r>
+              <w:t>Term placentas collected from healthy women</w:t>
+            </w:r>
+          </w:p>
+          <w:p/>
+          <w:p>
+            <w:r>
+              <w:t xml:space="preserve">Placental explants incubated with  radiolabeled 14C-MeAIB for different periods </w:t>
+            </w:r>
+          </w:p>
+          <w:p>
+            <w:r>
+              <w:t xml:space="preserve">Dex added at 10^-6 M </w:t>
+            </w:r>
+          </w:p>
+        </w:tc>
+        <w:tc>
+          <w:tcPr>
+            <w:tcW w:w="5940" w:type="dxa"/>
+          </w:tcPr>
+          <w:p>
+            <w:pPr>
+              <w:rPr>
+                <w:i/>
+              </w:rPr>
+            </w:pPr>
+            <w:r>
+              <w:rPr>
+                <w:i/>
+              </w:rPr>
+              <w:t xml:space="preserve">Cool findings: </w:t>
+            </w:r>
+            <w:r>
+              <w:rPr>
+                <w:i/>
+              </w:rPr>
+              <w:t xml:space="preserve">Sodium-dependent system A transporters located on both MVM and BM and transports small neutral amino acids and the non-metabolized synthetic analogue, N-methylated </w:t>
+            </w:r>
+            <w:proofErr w:type="spellStart"/>
+            <w:r>
+              <w:rPr>
+                <w:i/>
+              </w:rPr>
+              <w:t>aminoisobutyric</w:t>
+            </w:r>
+            <w:proofErr w:type="spellEnd"/>
+            <w:r>
+              <w:rPr>
+                <w:i/>
+              </w:rPr>
+              <w:t xml:space="preserve"> acid (MeAIB), which is used to assess System A activity. </w:t>
+            </w:r>
+          </w:p>
+          <w:p>
+            <w:pPr>
+              <w:rPr>
+                <w:i/>
+              </w:rPr>
+            </w:pPr>
+            <w:r>
+              <w:rPr>
+                <w:i/>
+              </w:rPr>
+              <w:t xml:space="preserve">System A contains SNAT1,2 and 4 only encoded by Slc38a1,2 and 4. </w:t>
+            </w:r>
+          </w:p>
+          <w:p>
+            <w:pPr>
+              <w:rPr>
+                <w:i/>
+              </w:rPr>
+            </w:pPr>
+          </w:p>
+          <w:p>
+            <w:r>
+              <w:t>Dex treatment increased placental uptake of MeAIB at 10</w:t>
+            </w:r>
+            <w:r>
+              <w:rPr>
+                <w:vertAlign w:val="superscript"/>
+              </w:rPr>
+              <w:t>-6</w:t>
+            </w:r>
+            <w:r>
+              <w:t>M but not at 10</w:t>
+            </w:r>
+            <w:r>
+              <w:rPr>
+                <w:vertAlign w:val="superscript"/>
+              </w:rPr>
+              <w:t>-8</w:t>
+            </w:r>
+            <w:r>
+              <w:t>M</w:t>
+            </w:r>
+            <w:r>
+              <w:t xml:space="preserve"> </w:t>
+            </w:r>
+            <w:r>
+              <w:sym w:font="Wingdings" w:char="F0E0"/>
+            </w:r>
+            <w:r>
+              <w:t xml:space="preserve"> stimulated system A activity at 10</w:t>
+            </w:r>
+            <w:r>
+              <w:rPr>
+                <w:vertAlign w:val="superscript"/>
+              </w:rPr>
+              <w:t>-6</w:t>
+            </w:r>
+            <w:r>
+              <w:t xml:space="preserve">M with 30% increase of MeAIB uptake </w:t>
+            </w:r>
+            <w:r>
+              <w:sym w:font="Wingdings" w:char="F0E0"/>
+            </w:r>
+            <w:r>
+              <w:t xml:space="preserve"> they hypothesize that this increase in system A activity after 48h incubation may be due to acute upregulation/compensation which does not reflect permanent placental changes in transport rate</w:t>
+            </w:r>
+          </w:p>
+          <w:p/>
+          <w:p>
+            <w:r>
+              <w:t xml:space="preserve">No change in mRNA expression of SNAT1,2 or 4 with Dex tx. </w:t>
+            </w:r>
+            <w:r>
+              <w:t>i</w:t>
+            </w:r>
+            <w:r>
+              <w:t>ncrease</w:t>
+            </w:r>
+            <w:r>
+              <w:t xml:space="preserve">d </w:t>
+            </w:r>
+            <w:proofErr w:type="spellStart"/>
+            <w:r>
+              <w:t>hCG</w:t>
+            </w:r>
+            <w:proofErr w:type="spellEnd"/>
+            <w:r>
+              <w:t xml:space="preserve"> secretion suggesting increased regeneration of cells </w:t>
+            </w:r>
+          </w:p>
+          <w:p>
+            <w:r>
+              <w:t xml:space="preserve">No effect on placental apoptosis </w:t>
+            </w:r>
+          </w:p>
+          <w:p/>
+        </w:tc>
+      </w:tr>
+      <w:tr>
+        <w:trPr>
+          <w:trHeight w:val="2099"/>
+        </w:trPr>
+        <w:tc>
+          <w:tcPr>
+            <w:tcW w:w="1885" w:type="dxa"/>
+          </w:tcPr>
+          <w:p>
+            <w:pPr>
+              <w:rPr>
+                <w:color w:val="000000"/>
+                <w:shd w:val="clear" w:color="auto" w:fill="FFFFFF"/>
+              </w:rPr>
+            </w:pPr>
+          </w:p>
+          <w:p>
+            <w:pPr>
+              <w:rPr>
+                <w:color w:val="000000"/>
+                <w:shd w:val="clear" w:color="auto" w:fill="FFFFFF"/>
+              </w:rPr>
+            </w:pPr>
+            <w:r>
+              <w:rPr>
+                <w:color w:val="000000"/>
+                <w:shd w:val="clear" w:color="auto" w:fill="FFFFFF"/>
+              </w:rPr>
+              <w:t xml:space="preserve">Cortisol stimulates system </w:t>
+            </w:r>
+            <w:proofErr w:type="spellStart"/>
+            <w:r>
+              <w:rPr>
+                <w:color w:val="000000"/>
+                <w:shd w:val="clear" w:color="auto" w:fill="FFFFFF"/>
+              </w:rPr>
+              <w:t>A</w:t>
+            </w:r>
+            <w:proofErr w:type="spellEnd"/>
+            <w:r>
+              <w:rPr>
+                <w:color w:val="000000"/>
+                <w:shd w:val="clear" w:color="auto" w:fill="FFFFFF"/>
+              </w:rPr>
+              <w:t xml:space="preserve"> amino acid transport and SNAT2 expression in a human placental cell line (BeWo) </w:t>
+            </w:r>
+            <w:r>
+              <w:rPr>
+                <w:rStyle w:val="Emphasis"/>
+                <w:color w:val="000000"/>
+                <w:shd w:val="clear" w:color="auto" w:fill="FFFFFF"/>
+              </w:rPr>
+              <w:t>American The Journal of Physiology</w:t>
+            </w:r>
+            <w:r>
+              <w:rPr>
+                <w:rStyle w:val="ref-journal"/>
+                <w:color w:val="000000"/>
+                <w:shd w:val="clear" w:color="auto" w:fill="FFFFFF"/>
+              </w:rPr>
+              <w:t>. </w:t>
+            </w:r>
+            <w:r>
+              <w:rPr>
+                <w:color w:val="000000"/>
+                <w:shd w:val="clear" w:color="auto" w:fill="FFFFFF"/>
+              </w:rPr>
+              <w:t>2006;</w:t>
+            </w:r>
+            <w:r>
+              <w:rPr>
+                <w:rStyle w:val="ref-vol"/>
+                <w:color w:val="000000"/>
+                <w:shd w:val="clear" w:color="auto" w:fill="FFFFFF"/>
+              </w:rPr>
+              <w:t>291</w:t>
+            </w:r>
+            <w:r>
+              <w:rPr>
+                <w:color w:val="000000"/>
+                <w:shd w:val="clear" w:color="auto" w:fill="FFFFFF"/>
+              </w:rPr>
+              <w:t>(3):E596–E603.</w:t>
+            </w:r>
+          </w:p>
+          <w:p>
+            <w:pPr>
+              <w:rPr>
+                <w:color w:val="000000"/>
+                <w:shd w:val="clear" w:color="auto" w:fill="FFFFFF"/>
+              </w:rPr>
+            </w:pPr>
+          </w:p>
+          <w:p>
+            <w:pPr>
+              <w:rPr>
+                <w:color w:val="000000"/>
+                <w:shd w:val="clear" w:color="auto" w:fill="FFFFFF"/>
+              </w:rPr>
+            </w:pPr>
+            <w:r>
+              <w:rPr>
+                <w:color w:val="000000"/>
+                <w:shd w:val="clear" w:color="auto" w:fill="FFFFFF"/>
+              </w:rPr>
+              <w:t>Jones HN,2006</w:t>
+            </w:r>
+          </w:p>
+          <w:p/>
+          <w:p>
+            <w:hyperlink r:id="rId10" w:history="1">
               <w:r>
                 <w:rPr>
                   <w:rStyle w:val="Hyperlink"/>
@@ -1005,10 +1335,30 @@
                 <w:rPr>
                   <w:rStyle w:val="Hyperlink"/>
                 </w:rPr>
-                <w:t>v/pubmed/20045184</w:t>
+                <w:t>v/pubmed/166218</w:t>
+              </w:r>
+              <w:r>
+                <w:rPr>
+                  <w:rStyle w:val="Hyperlink"/>
+                </w:rPr>
+                <w:t>9</w:t>
+              </w:r>
+              <w:r>
+                <w:rPr>
+                  <w:rStyle w:val="Hyperlink"/>
+                </w:rPr>
+                <w:t>6</w:t>
               </w:r>
             </w:hyperlink>
           </w:p>
+          <w:p>
+            <w:pPr>
+              <w:rPr>
+                <w:color w:val="000000"/>
+                <w:shd w:val="clear" w:color="auto" w:fill="FFFFFF"/>
+              </w:rPr>
+            </w:pPr>
+          </w:p>
         </w:tc>
         <w:tc>
           <w:tcPr>
@@ -1016,9 +1366,17 @@
           </w:tcPr>
           <w:p>
             <w:r>
-              <w:t xml:space="preserve">Human placental explants from term-pregnancies in healthy women </w:t>
-            </w:r>
-          </w:p>
+              <w:t>BeWo choriocarcinoma cell line used with 14CMeAIB infusion to assess transport of system A aa</w:t>
+            </w:r>
+          </w:p>
+          <w:p/>
+          <w:p>
+            <w:r>
+              <w:t>Mannitol was included to assess passive component of MeAIB transepithelial transport (they then calculated ration of mannitol to MeAIB)</w:t>
+            </w:r>
+          </w:p>
+          <w:p/>
+          <w:p/>
         </w:tc>
         <w:tc>
           <w:tcPr>
@@ -1026,18 +1384,7 @@
           </w:tcPr>
           <w:p>
             <w:r>
-              <w:t>Term placentas collected from healthy women</w:t>
-            </w:r>
-          </w:p>
-          <w:p/>
-          <w:p>
-            <w:r>
-              <w:t xml:space="preserve">Placental explants incubated with  radiolabeled 14C-MeAIB for different periods </w:t>
-            </w:r>
-          </w:p>
-          <w:p>
-            <w:r>
-              <w:t xml:space="preserve">Dex added at 10^-6 M </w:t>
+              <w:t>Cortisol was added to incubated cells at concentrations 5nM-2.5uM for up to 24 hours</w:t>
             </w:r>
           </w:p>
         </w:tc>
@@ -1055,70 +1402,76 @@
               <w:rPr>
                 <w:i/>
               </w:rPr>
-              <w:t xml:space="preserve">Cool findings: </w:t>
+              <w:t xml:space="preserve">Cool findings: system A </w:t>
             </w:r>
             <w:r>
               <w:rPr>
                 <w:i/>
               </w:rPr>
-              <w:t xml:space="preserve">Sodium-dependent system A transporters located on both MVM and BM and transports small neutral amino acids and the non-metabolized synthetic analogue, N-methylated </w:t>
-            </w:r>
-            <w:proofErr w:type="spellStart"/>
+              <w:t>insufficiency</w:t>
+            </w:r>
             <w:r>
               <w:rPr>
                 <w:i/>
               </w:rPr>
-              <w:t>aminoisobutyric</w:t>
-            </w:r>
-            <w:proofErr w:type="spellEnd"/>
-            <w:r>
+              <w:t xml:space="preserve"> is implicated in development of IUGR</w:t>
+            </w:r>
+          </w:p>
+          <w:p>
+            <w:pPr>
               <w:rPr>
                 <w:i/>
               </w:rPr>
-              <w:t xml:space="preserve"> acid (MeAIB), which is used to assess System A activity. </w:t>
-            </w:r>
-          </w:p>
-          <w:p>
-            <w:pPr>
+            </w:pPr>
+            <w:r>
               <w:rPr>
                 <w:i/>
               </w:rPr>
-            </w:pPr>
+              <w:t xml:space="preserve">System A </w:t>
+            </w:r>
             <w:r>
               <w:rPr>
                 <w:i/>
               </w:rPr>
-              <w:t xml:space="preserve">System A contains SNAT1,2 and 4 only encoded by Slc38a1,2 and 4. </w:t>
-            </w:r>
-          </w:p>
-          <w:p>
-            <w:pPr>
+              <w:t>transports</w:t>
+            </w:r>
+            <w:r>
               <w:rPr>
                 <w:i/>
               </w:rPr>
-            </w:pPr>
-          </w:p>
-          <w:p>
-            <w:r>
-              <w:t>Dex treatment increased placental uptake of MeAIB at 10</w:t>
-            </w:r>
-            <w:r>
-              <w:rPr>
-                <w:vertAlign w:val="superscript"/>
-              </w:rPr>
-              <w:t>-6</w:t>
-            </w:r>
-            <w:r>
-              <w:t>M but not at 10</w:t>
-            </w:r>
-            <w:r>
-              <w:rPr>
-                <w:vertAlign w:val="superscript"/>
-              </w:rPr>
-              <w:t>-8</w:t>
-            </w:r>
-            <w:r>
-              <w:t>M</w:t>
+              <w:t xml:space="preserve"> small non-branched AA like alanine and glycine </w:t>
+            </w:r>
+          </w:p>
+          <w:p>
+            <w:pPr>
+              <w:rPr>
+                <w:i/>
+              </w:rPr>
+            </w:pPr>
+          </w:p>
+          <w:p>
+            <w:pPr>
+              <w:rPr>
+                <w:i/>
+              </w:rPr>
+            </w:pPr>
+            <w:r>
+              <w:rPr>
+                <w:i/>
+              </w:rPr>
+              <w:t>SNAT4 is not expressed in BeWo cells!</w:t>
+            </w:r>
+          </w:p>
+          <w:p>
+            <w:pPr>
+              <w:rPr>
+                <w:i/>
+              </w:rPr>
+            </w:pPr>
+          </w:p>
+          <w:p>
+            <w:r>
+              <w:t>Cortisol did not affect passive transport of mannitol</w:t>
             </w:r>
             <w:r>
               <w:t xml:space="preserve"> </w:t>
@@ -1127,53 +1480,118 @@
               <w:sym w:font="Wingdings" w:char="F0E0"/>
             </w:r>
             <w:r>
-              <w:t xml:space="preserve"> stimulated system A activity at 10</w:t>
-            </w:r>
-            <w:r>
-              <w:rPr>
-                <w:vertAlign w:val="superscript"/>
-              </w:rPr>
-              <w:t>-6</w:t>
-            </w:r>
-            <w:r>
-              <w:t xml:space="preserve">M with 30% increase of MeAIB uptake </w:t>
-            </w:r>
-            <w:r>
+              <w:t xml:space="preserve"> passive permeability of membranes is unchanged </w:t>
+            </w:r>
+            <w:r>
+              <w:t xml:space="preserve"> </w:t>
+            </w:r>
+          </w:p>
+          <w:p/>
+          <w:p>
+            <w:pPr>
+              <w:rPr>
+                <w:b/>
+                <w:u w:val="single"/>
+              </w:rPr>
+            </w:pPr>
+            <w:r>
+              <w:rPr>
+                <w:b/>
+                <w:u w:val="single"/>
+              </w:rPr>
+              <w:t xml:space="preserve">Replacing sodium cations with Lithium cation inhibited 60% of the MeAIB transfer indicating that 60% of placental amino acid transfer is sodium-dependent thus </w:t>
+            </w:r>
+            <w:r>
+              <w:rPr>
+                <w:b/>
+                <w:u w:val="single"/>
+              </w:rPr>
               <w:sym w:font="Wingdings" w:char="F0E0"/>
             </w:r>
             <w:r>
-              <w:t xml:space="preserve"> they hypothesize that this increase in system A activity after 48h incubation may be due to acute upregulation/compensation which does not reflect permanent placental changes in transport rate</w:t>
-            </w:r>
-          </w:p>
-          <w:p/>
-          <w:p>
-            <w:r>
-              <w:t xml:space="preserve">No change in mRNA expression of SNAT1,2 or 4 with Dex tx. </w:t>
-            </w:r>
-            <w:r>
-              <w:t>i</w:t>
-            </w:r>
-            <w:r>
-              <w:t>ncrease</w:t>
-            </w:r>
-            <w:r>
-              <w:t xml:space="preserve">d </w:t>
-            </w:r>
-            <w:proofErr w:type="spellStart"/>
-            <w:r>
-              <w:t>hCG</w:t>
-            </w:r>
-            <w:proofErr w:type="spellEnd"/>
-            <w:r>
-              <w:t xml:space="preserve"> secretion suggesting increased regeneration of cells </w:t>
-            </w:r>
-          </w:p>
-          <w:p/>
-          <w:p>
-            <w:r>
-              <w:t xml:space="preserve">No effect on placental apoptosis </w:t>
-            </w:r>
-          </w:p>
+              <w:rPr>
+                <w:b/>
+                <w:u w:val="single"/>
+              </w:rPr>
+              <w:t xml:space="preserve"> majority of placental transport depends on system A </w:t>
+            </w:r>
+          </w:p>
+          <w:p>
+            <w:pPr>
+              <w:rPr>
+                <w:b/>
+                <w:u w:val="single"/>
+              </w:rPr>
+            </w:pPr>
+          </w:p>
+          <w:p>
+            <w:r>
+              <w:t xml:space="preserve">BeWo cells incubated with </w:t>
+            </w:r>
+            <w:r>
+              <w:t xml:space="preserve">1000nM </w:t>
+            </w:r>
+            <w:r>
+              <w:t xml:space="preserve">cortisol had </w:t>
+            </w:r>
+            <w:r>
+              <w:t xml:space="preserve">higher MeAIB </w:t>
+            </w:r>
+            <w:r>
+              <w:t>transfer from apical to basolateral chambers over 20 minutes</w:t>
+            </w:r>
+          </w:p>
+          <w:p/>
+          <w:p>
+            <w:r>
+              <w:t>SNAT1 mRNA was unchanged with cortisol tx at multiple concentrations</w:t>
+            </w:r>
+          </w:p>
+          <w:p/>
+          <w:p>
+            <w:r>
+              <w:t>SNAT2 mRNA levels increased by 21% at 24h incubation of 1uM cortisol</w:t>
+            </w:r>
+            <w:r>
+              <w:t xml:space="preserve">. </w:t>
+            </w:r>
+            <w:proofErr w:type="spellStart"/>
+            <w:r>
+              <w:t>Cort</w:t>
+            </w:r>
+            <w:proofErr w:type="spellEnd"/>
+            <w:r>
+              <w:t xml:space="preserve"> exposure of 2.5uM for 24 hours increase SNAT2 mRNA expression by 30%</w:t>
+            </w:r>
+          </w:p>
+          <w:p/>
+          <w:p>
+            <w:r>
+              <w:t>Protein expression of SNAT1 was not assessed</w:t>
+            </w:r>
+          </w:p>
+          <w:p>
+            <w:r>
+              <w:t xml:space="preserve">Protein expression of SNAT2 </w:t>
+            </w:r>
+            <w:r>
+              <w:t xml:space="preserve">by florescence staining showed increased expression </w:t>
+            </w:r>
+            <w:r>
+              <w:t>with</w:t>
+            </w:r>
+            <w:r>
+              <w:t xml:space="preserve"> 1uM of cortiso</w:t>
+            </w:r>
+            <w:r>
+              <w:t>l for 24 hours</w:t>
+            </w:r>
+            <w:r>
+              <w:t xml:space="preserve"> by 11% (this was assessed by western blotting)</w:t>
+            </w:r>
+          </w:p>
+          <w:p/>
+          <w:p/>
         </w:tc>
       </w:tr>
       <w:tr>
@@ -1204,94 +1622,41 @@
                 <w:color w:val="000000"/>
                 <w:shd w:val="clear" w:color="auto" w:fill="FFFFFF"/>
               </w:rPr>
-              <w:t xml:space="preserve">Cortisol stimulates system </w:t>
-            </w:r>
-            <w:proofErr w:type="spellStart"/>
-            <w:r>
-              <w:rPr>
-                <w:color w:val="000000"/>
-                <w:shd w:val="clear" w:color="auto" w:fill="FFFFFF"/>
-              </w:rPr>
-              <w:t>A</w:t>
-            </w:r>
-            <w:proofErr w:type="spellEnd"/>
-            <w:r>
-              <w:rPr>
-                <w:color w:val="000000"/>
-                <w:shd w:val="clear" w:color="auto" w:fill="FFFFFF"/>
-              </w:rPr>
-              <w:t xml:space="preserve"> amino acid transport and SNAT2 expression in a human placental cell line (BeWo) </w:t>
-            </w:r>
-            <w:r>
-              <w:rPr>
-                <w:rStyle w:val="Emphasis"/>
-                <w:color w:val="000000"/>
-                <w:shd w:val="clear" w:color="auto" w:fill="FFFFFF"/>
-              </w:rPr>
-              <w:t>American The Journal of Physiology</w:t>
-            </w:r>
-            <w:r>
-              <w:rPr>
-                <w:rStyle w:val="ref-journal"/>
-                <w:color w:val="000000"/>
-                <w:shd w:val="clear" w:color="auto" w:fill="FFFFFF"/>
-              </w:rPr>
-              <w:t>. </w:t>
-            </w:r>
-            <w:r>
-              <w:rPr>
-                <w:color w:val="000000"/>
-                <w:shd w:val="clear" w:color="auto" w:fill="FFFFFF"/>
-              </w:rPr>
-              <w:t>2006;</w:t>
-            </w:r>
-            <w:r>
-              <w:rPr>
-                <w:rStyle w:val="ref-vol"/>
-                <w:color w:val="000000"/>
-                <w:shd w:val="clear" w:color="auto" w:fill="FFFFFF"/>
-              </w:rPr>
-              <w:t>291</w:t>
-            </w:r>
-            <w:r>
-              <w:rPr>
-                <w:color w:val="000000"/>
-                <w:shd w:val="clear" w:color="auto" w:fill="FFFFFF"/>
-              </w:rPr>
-              <w:t>(3):E596–E603.</w:t>
-            </w:r>
-          </w:p>
-          <w:p>
-            <w:pPr>
-              <w:rPr>
-                <w:color w:val="000000"/>
-                <w:shd w:val="clear" w:color="auto" w:fill="FFFFFF"/>
-              </w:rPr>
-            </w:pPr>
-          </w:p>
-          <w:p>
-            <w:pPr>
-              <w:rPr>
-                <w:color w:val="000000"/>
-                <w:shd w:val="clear" w:color="auto" w:fill="FFFFFF"/>
-              </w:rPr>
-            </w:pPr>
-            <w:r>
-              <w:rPr>
-                <w:color w:val="000000"/>
-                <w:shd w:val="clear" w:color="auto" w:fill="FFFFFF"/>
-              </w:rPr>
-              <w:t>Jones HN,2006</w:t>
-            </w:r>
-          </w:p>
-          <w:p/>
-          <w:p>
-            <w:hyperlink r:id="rId9" w:history="1">
+              <w:t>Antenatal dexamethasone treatment in midgestation reduces system A-mediated transport in the late-gestation murine placenta. </w:t>
+            </w:r>
+          </w:p>
+          <w:p>
+            <w:pPr>
+              <w:rPr>
+                <w:color w:val="000000"/>
+                <w:shd w:val="clear" w:color="auto" w:fill="FFFFFF"/>
+              </w:rPr>
+            </w:pPr>
+          </w:p>
+          <w:p>
+            <w:r>
+              <w:t>Audette MC , 2011</w:t>
+            </w:r>
+          </w:p>
+          <w:p>
+            <w:hyperlink r:id="rId11" w:history="1">
               <w:r>
                 <w:rPr>
                   <w:rStyle w:val="Hyperlink"/>
                 </w:rPr>
-                <w:t>https://www.ncbi.nlm.nih.gov/pubmed/16621896</w:t>
+                <w:t>https://www.ncbi.nlm.nih.go</w:t>
+              </w:r>
+              <w:r>
+                <w:rPr>
+                  <w:rStyle w:val="Hyperlink"/>
+                </w:rPr>
+                <w:t>v</w:t>
+              </w:r>
+              <w:r>
+                <w:rPr>
+                  <w:rStyle w:val="Hyperlink"/>
+                </w:rPr>
+                <w:t>/pubmed/21733830</w:t>
               </w:r>
             </w:hyperlink>
           </w:p>
@@ -1310,17 +1675,20 @@
           </w:tcPr>
           <w:p>
             <w:r>
-              <w:t>BeWo choriocarcinoma cell line used with 14CMeAIB infusion to assess transport of system A aa</w:t>
-            </w:r>
-          </w:p>
-          <w:p/>
-          <w:p>
-            <w:r>
-              <w:t>Mannitol was included to assess passive component of MeAIB transepithelial transport (they then calculated ration of mannitol to MeAIB)</w:t>
-            </w:r>
-          </w:p>
-          <w:p/>
-          <w:p/>
+              <w:lastRenderedPageBreak/>
+              <w:t>Pregnant mice treated with dex injected at E13.5 and E14.5 (midgestation exposure)</w:t>
+            </w:r>
+          </w:p>
+          <w:p/>
+          <w:p>
+            <w:r>
+              <w:t xml:space="preserve">14C Mannitol was used as a negative control to ensure specificity of system </w:t>
+            </w:r>
+            <w:r>
+              <w:br/>
+              <w:t xml:space="preserve">A transfer) </w:t>
+            </w:r>
+          </w:p>
         </w:tc>
         <w:tc>
           <w:tcPr>
@@ -1328,7 +1696,41 @@
           </w:tcPr>
           <w:p>
             <w:r>
-              <w:t>Cortisol was added to incubated cells at concentrations 5nM-2.5uM for up to 24 hours</w:t>
+              <w:t xml:space="preserve">Dex 0.1mg/kg </w:t>
+            </w:r>
+            <w:r>
+              <w:t xml:space="preserve">injection </w:t>
+            </w:r>
+            <w:r>
+              <w:t xml:space="preserve">given to mice at </w:t>
+            </w:r>
+            <w:r>
+              <w:t>E</w:t>
+            </w:r>
+            <w:r>
+              <w:t>13.5 and E14.5</w:t>
+            </w:r>
+          </w:p>
+          <w:p/>
+          <w:p>
+            <w:r>
+              <w:t xml:space="preserve">Transfer studies done at E12.5, E15.5 (24hr after tx) , E17.5 (72h after tx) and </w:t>
+            </w:r>
+            <w:r>
+              <w:lastRenderedPageBreak/>
+              <w:t>E18.5 (96h after tx)</w:t>
+            </w:r>
+          </w:p>
+          <w:p/>
+          <w:p>
+            <w:r>
+              <w:t xml:space="preserve">Subset of dams were allowed to deliver their pups </w:t>
+            </w:r>
+          </w:p>
+          <w:p/>
+          <w:p>
+            <w:r>
+              <w:t>First study to assess effects of antenatal GC on placental system A transport in vivo</w:t>
             </w:r>
           </w:p>
         </w:tc>
@@ -1337,200 +1739,178 @@
             <w:tcW w:w="5940" w:type="dxa"/>
           </w:tcPr>
           <w:p>
-            <w:pPr>
-              <w:rPr>
-                <w:i/>
-              </w:rPr>
-            </w:pPr>
-            <w:r>
-              <w:rPr>
-                <w:i/>
-              </w:rPr>
-              <w:t xml:space="preserve">Cool findings: system A </w:t>
-            </w:r>
-            <w:r>
-              <w:rPr>
-                <w:i/>
-              </w:rPr>
-              <w:t>insufficiency</w:t>
-            </w:r>
-            <w:r>
-              <w:rPr>
-                <w:i/>
-              </w:rPr>
-              <w:t xml:space="preserve"> is implicated in development of IUGR</w:t>
-            </w:r>
-          </w:p>
-          <w:p>
-            <w:pPr>
-              <w:rPr>
-                <w:i/>
-              </w:rPr>
-            </w:pPr>
-            <w:r>
-              <w:rPr>
-                <w:i/>
-              </w:rPr>
-              <w:t xml:space="preserve">System A </w:t>
-            </w:r>
-            <w:r>
-              <w:rPr>
-                <w:i/>
-              </w:rPr>
-              <w:t>transports</w:t>
-            </w:r>
-            <w:r>
-              <w:rPr>
-                <w:i/>
-              </w:rPr>
-              <w:t xml:space="preserve"> small non-branched AA like alanine and glycine </w:t>
-            </w:r>
-          </w:p>
-          <w:p>
-            <w:pPr>
-              <w:rPr>
-                <w:i/>
-              </w:rPr>
-            </w:pPr>
-          </w:p>
-          <w:p>
-            <w:pPr>
-              <w:rPr>
-                <w:i/>
-              </w:rPr>
-            </w:pPr>
-            <w:r>
-              <w:rPr>
-                <w:i/>
-              </w:rPr>
-              <w:t>SNAT4 is not expressed in BeWo cells!</w:t>
-            </w:r>
-          </w:p>
-          <w:p>
-            <w:pPr>
-              <w:rPr>
-                <w:i/>
-              </w:rPr>
-            </w:pPr>
-          </w:p>
-          <w:p>
-            <w:r>
-              <w:t>Cortisol did not affect passive transport of mannitol</w:t>
+            <w:r>
+              <w:lastRenderedPageBreak/>
+              <w:t xml:space="preserve">In saline injected controls, placental and fetal weights increased from E12.5 to E15.5 to E18.5. Placental 14CMeAIB transfer also increased which was consistent with increases in system A gene expression of SNAT1, 2 and 4 </w:t>
+            </w:r>
+            <w:r>
+              <w:rPr>
+                <w:b/>
+              </w:rPr>
+              <w:t>as pregnancy progressed.</w:t>
             </w:r>
             <w:r>
               <w:t xml:space="preserve"> </w:t>
             </w:r>
+          </w:p>
+          <w:p>
+            <w:r>
+              <w:t>Mannitol transfer also increased from E15.5 to E18.5 in control and dex placentas as pregnancy progressed (makes sense)</w:t>
+            </w:r>
+          </w:p>
+          <w:p/>
+          <w:p>
+            <w:r>
+              <w:t xml:space="preserve">Effects of Dex: </w:t>
+            </w:r>
+            <w:r>
+              <w:t xml:space="preserve">Treatment from E13.5 and E14.5 did not alter 14CMeAIB transfer at E15.5 or E17.5, but </w:t>
+            </w:r>
+            <w:r>
+              <w:rPr>
+                <w:b/>
+              </w:rPr>
+              <w:t>transfer was reduced at E18.5</w:t>
+            </w:r>
+            <w:r>
+              <w:rPr>
+                <w:b/>
+              </w:rPr>
+              <w:t xml:space="preserve"> in male and female placentas</w:t>
+            </w:r>
+            <w:r>
+              <w:t xml:space="preserve"> (long-term after treatment cessation). </w:t>
+            </w:r>
+          </w:p>
+          <w:p>
+            <w:r>
+              <w:lastRenderedPageBreak/>
+              <w:t xml:space="preserve">14C </w:t>
+            </w:r>
+            <w:r>
+              <w:t xml:space="preserve">Mannitol transfer did not differ between </w:t>
+            </w:r>
+            <w:r>
+              <w:t xml:space="preserve">control vs Dex </w:t>
+            </w:r>
+            <w:r>
+              <w:t xml:space="preserve">male and female placentas </w:t>
+            </w:r>
+            <w:r>
+              <w:t xml:space="preserve">on E15.5 and E18.5 </w:t>
+            </w:r>
             <w:r>
               <w:sym w:font="Wingdings" w:char="F0E0"/>
             </w:r>
             <w:r>
-              <w:t xml:space="preserve"> passive permeability of membranes is unchanged </w:t>
-            </w:r>
+              <w:t xml:space="preserve"> passive diffusion was unaltered (they used mannitol to determine specificity of system A transport, negative control)</w:t>
+            </w:r>
+          </w:p>
+          <w:p/>
+          <w:p>
+            <w:r>
+              <w:t>SNAT1,2 and 4 mRNA expression was unchanged with Dex tx in male and female placentas</w:t>
+            </w:r>
+            <w:r>
+              <w:t xml:space="preserve"> at E15.5, 17.5 and 18.5 (despite reduced transfer at E18.5)</w:t>
+            </w:r>
+          </w:p>
+          <w:p/>
+          <w:p>
+            <w:r>
+              <w:t>Fetal weights at E15.5, E18.5 or at birth was unchanged.</w:t>
+            </w:r>
+          </w:p>
+          <w:p/>
+          <w:p>
+            <w:r>
+              <w:t xml:space="preserve">No change on placental weight at E15.5, E17.5 and E18.5 in males. In females there was no change at E15.5 or E17.5, but placental weight was reduced at E18.5. </w:t>
+            </w:r>
+            <w:r>
+              <w:sym w:font="Wingdings" w:char="F0E0"/>
+            </w:r>
+            <w:r>
+              <w:t xml:space="preserve"> the reduced female placental weight at E18.5 increased the </w:t>
+            </w:r>
+            <w:proofErr w:type="spellStart"/>
+            <w:r>
+              <w:t>fetal:placental</w:t>
+            </w:r>
+            <w:proofErr w:type="spellEnd"/>
+            <w:r>
+              <w:t xml:space="preserve"> ratio at E18.5</w:t>
+            </w:r>
+          </w:p>
+          <w:p/>
+          <w:p>
+            <w:r>
+              <w:t xml:space="preserve">No change in placental labyrinth or junctional zone proportions w.r.t. total placental area </w:t>
+            </w:r>
+          </w:p>
+          <w:p/>
+          <w:p>
+            <w:r>
+              <w:t>No difference in maternal or f</w:t>
+            </w:r>
+            <w:r>
+              <w:t>e</w:t>
+            </w:r>
+            <w:bookmarkStart w:id="0" w:name="_GoBack"/>
+            <w:bookmarkEnd w:id="0"/>
+            <w:r>
+              <w:t>tal plasma corticosterone concentrations at E18.5 (</w:t>
+            </w:r>
+            <w:proofErr w:type="spellStart"/>
+            <w:r>
+              <w:t>mais</w:t>
+            </w:r>
+            <w:proofErr w:type="spellEnd"/>
             <w:r>
               <w:t xml:space="preserve"> </w:t>
             </w:r>
-          </w:p>
-          <w:p/>
-          <w:p>
-            <w:pPr>
-              <w:rPr>
-                <w:b/>
-                <w:u w:val="single"/>
-              </w:rPr>
-            </w:pPr>
-            <w:r>
-              <w:rPr>
-                <w:b/>
-                <w:u w:val="single"/>
-              </w:rPr>
-              <w:t xml:space="preserve">Replacing sodium cations with Lithium cation inhibited 60% of the MeAIB transfer indicating that 60% of placental amino acid transfer is sodium-dependent thus </w:t>
-            </w:r>
-            <w:r>
-              <w:rPr>
-                <w:b/>
-                <w:u w:val="single"/>
-              </w:rPr>
-              <w:sym w:font="Wingdings" w:char="F0E0"/>
-            </w:r>
-            <w:r>
-              <w:rPr>
-                <w:b/>
-                <w:u w:val="single"/>
-              </w:rPr>
-              <w:t xml:space="preserve"> majority of placental transport depends on system A </w:t>
-            </w:r>
-          </w:p>
-          <w:p>
-            <w:pPr>
-              <w:rPr>
-                <w:b/>
-                <w:u w:val="single"/>
-              </w:rPr>
-            </w:pPr>
-          </w:p>
-          <w:p>
-            <w:r>
-              <w:t xml:space="preserve">BeWo cells incubated with </w:t>
-            </w:r>
-            <w:r>
-              <w:t xml:space="preserve">1000nM </w:t>
-            </w:r>
-            <w:r>
-              <w:t xml:space="preserve">cortisol had </w:t>
-            </w:r>
-            <w:r>
-              <w:t xml:space="preserve">higher MeAIB </w:t>
-            </w:r>
-            <w:r>
-              <w:t>transfer from apical to basolateral chambers over 20 minutes</w:t>
-            </w:r>
-          </w:p>
-          <w:p/>
-          <w:p>
-            <w:r>
-              <w:t>SNAT1 mRNA was unchanged with cortisol tx at multiple concentrations</w:t>
-            </w:r>
-          </w:p>
-          <w:p/>
-          <w:p>
-            <w:r>
-              <w:t>SNAT2 mRNA levels increased by 21% at 24h incubation of 1uM cortisol</w:t>
-            </w:r>
-            <w:r>
-              <w:t xml:space="preserve">. </w:t>
-            </w:r>
-            <w:proofErr w:type="spellStart"/>
-            <w:r>
-              <w:t>Cort</w:t>
-            </w:r>
-            <w:proofErr w:type="spellEnd"/>
-            <w:r>
-              <w:t xml:space="preserve"> exposure of 2.5uM for 24 hours increase SNAT2 mRNA expression by 30%</w:t>
-            </w:r>
-          </w:p>
-          <w:p/>
-          <w:p>
-            <w:r>
-              <w:t>Protein expression of SNAT1 was not assessed</w:t>
-            </w:r>
-          </w:p>
-          <w:p>
-            <w:r>
-              <w:t xml:space="preserve">Protein expression of SNAT2 </w:t>
-            </w:r>
-            <w:r>
-              <w:t xml:space="preserve">by florescence staining showed increased expression </w:t>
-            </w:r>
-            <w:r>
-              <w:t>with</w:t>
-            </w:r>
-            <w:r>
-              <w:t xml:space="preserve"> 1uM of cortiso</w:t>
-            </w:r>
-            <w:r>
-              <w:t>l for 24 hours</w:t>
-            </w:r>
-          </w:p>
+            <w:proofErr w:type="spellStart"/>
+            <w:r>
+              <w:t>c’est</w:t>
+            </w:r>
+            <w:proofErr w:type="spellEnd"/>
+            <w:r>
+              <w:t xml:space="preserve"> </w:t>
+            </w:r>
+            <w:r>
+              <w:t>normal</w:t>
+            </w:r>
+            <w:r>
+              <w:t xml:space="preserve"> </w:t>
+            </w:r>
+            <w:proofErr w:type="spellStart"/>
+            <w:r>
+              <w:t>parce</w:t>
+            </w:r>
+            <w:proofErr w:type="spellEnd"/>
+            <w:r>
+              <w:t xml:space="preserve"> que it’s ages after the exposure, non?</w:t>
+            </w:r>
+            <w:r>
+              <w:t xml:space="preserve"> </w:t>
+            </w:r>
+            <w:proofErr w:type="spellStart"/>
+            <w:r>
+              <w:t>Oui</w:t>
+            </w:r>
+            <w:proofErr w:type="spellEnd"/>
+            <w:r>
+              <w:t xml:space="preserve"> </w:t>
+            </w:r>
+            <w:proofErr w:type="spellStart"/>
+            <w:r>
+              <w:t>oui</w:t>
+            </w:r>
+            <w:proofErr w:type="spellEnd"/>
+            <w:r>
+              <w:t xml:space="preserve">) </w:t>
+            </w:r>
+          </w:p>
+          <w:p/>
           <w:p/>
           <w:p/>
         </w:tc>
@@ -1545,303 +1925,6 @@
           </w:tcPr>
           <w:p>
             <w:pPr>
-              <w:rPr>
-                <w:color w:val="000000"/>
-                <w:shd w:val="clear" w:color="auto" w:fill="FFFFFF"/>
-              </w:rPr>
-            </w:pPr>
-          </w:p>
-          <w:p>
-            <w:pPr>
-              <w:rPr>
-                <w:color w:val="000000"/>
-                <w:shd w:val="clear" w:color="auto" w:fill="FFFFFF"/>
-              </w:rPr>
-            </w:pPr>
-            <w:r>
-              <w:rPr>
-                <w:color w:val="000000"/>
-                <w:shd w:val="clear" w:color="auto" w:fill="FFFFFF"/>
-              </w:rPr>
-              <w:t>Antenatal dexamethasone treatment in midgestation reduces system A-mediated transport in the late-gestation murine placenta. </w:t>
-            </w:r>
-          </w:p>
-          <w:p>
-            <w:pPr>
-              <w:rPr>
-                <w:color w:val="000000"/>
-                <w:shd w:val="clear" w:color="auto" w:fill="FFFFFF"/>
-              </w:rPr>
-            </w:pPr>
-          </w:p>
-          <w:p>
-            <w:r>
-              <w:t>Audette MC , 2011</w:t>
-            </w:r>
-          </w:p>
-          <w:p>
-            <w:hyperlink r:id="rId10" w:history="1">
-              <w:r>
-                <w:rPr>
-                  <w:rStyle w:val="Hyperlink"/>
-                </w:rPr>
-                <w:t>https://www.ncbi.nlm.nih.gov/pubmed/21733830</w:t>
-              </w:r>
-            </w:hyperlink>
-          </w:p>
-          <w:p>
-            <w:pPr>
-              <w:rPr>
-                <w:color w:val="000000"/>
-                <w:shd w:val="clear" w:color="auto" w:fill="FFFFFF"/>
-              </w:rPr>
-            </w:pPr>
-          </w:p>
-        </w:tc>
-        <w:tc>
-          <w:tcPr>
-            <w:tcW w:w="2610" w:type="dxa"/>
-          </w:tcPr>
-          <w:p>
-            <w:r>
-              <w:lastRenderedPageBreak/>
-              <w:t>Pregnant mice treated with dex injected at E13.5 and E14.5 (midgestation exposure)</w:t>
-            </w:r>
-          </w:p>
-          <w:p/>
-          <w:p>
-            <w:r>
-              <w:t xml:space="preserve">14C Mannitol was used as a negative control to ensure specificity of system </w:t>
-            </w:r>
-            <w:r>
-              <w:br/>
-              <w:t xml:space="preserve">A transfer) </w:t>
-            </w:r>
-          </w:p>
-        </w:tc>
-        <w:tc>
-          <w:tcPr>
-            <w:tcW w:w="1620" w:type="dxa"/>
-          </w:tcPr>
-          <w:p>
-            <w:r>
-              <w:t xml:space="preserve">Dex 0.1mg/kg </w:t>
-            </w:r>
-            <w:r>
-              <w:t xml:space="preserve">injection </w:t>
-            </w:r>
-            <w:r>
-              <w:t xml:space="preserve">given to mice at </w:t>
-            </w:r>
-            <w:r>
-              <w:t>E</w:t>
-            </w:r>
-            <w:r>
-              <w:t>13.5 and E14.5</w:t>
-            </w:r>
-          </w:p>
-          <w:p/>
-          <w:p>
-            <w:r>
-              <w:t xml:space="preserve">Transfer studies done at E12.5, E15.5 (24hr after tx) , E17.5 (72h after tx) and </w:t>
-            </w:r>
-            <w:r>
-              <w:lastRenderedPageBreak/>
-              <w:t>E18.5 (96h after tx)</w:t>
-            </w:r>
-          </w:p>
-          <w:p/>
-          <w:p>
-            <w:r>
-              <w:t xml:space="preserve">Subset of dams were allowed to deliver their pups </w:t>
-            </w:r>
-          </w:p>
-          <w:p/>
-          <w:p>
-            <w:r>
-              <w:t>First study to assess effects of antenatal GC on placental system A transport in vivo</w:t>
-            </w:r>
-          </w:p>
-        </w:tc>
-        <w:tc>
-          <w:tcPr>
-            <w:tcW w:w="5940" w:type="dxa"/>
-          </w:tcPr>
-          <w:p>
-            <w:r>
-              <w:lastRenderedPageBreak/>
-              <w:t xml:space="preserve">In saline injected controls, placental and fetal weights increased from E12.5 to E15.5 to E18.5. Placental 14CMeAIB transfer also increased which was consistent with increases in system A gene expression of SNAT1, 2 and 4 as pregnancy progressed. </w:t>
-            </w:r>
-          </w:p>
-          <w:p>
-            <w:r>
-              <w:t>Mannitol transfer also increased from E15.5 to E18.5 in control and dex placentas as pregnancy progressed (makes sense)</w:t>
-            </w:r>
-          </w:p>
-          <w:p/>
-          <w:p>
-            <w:r>
-              <w:t xml:space="preserve">Effects of Dex: </w:t>
-            </w:r>
-            <w:r>
-              <w:t xml:space="preserve">Treatment from E13.5 and E14.5 did not alter 14CMeAIB transfer at E15.5 or E17.5, but </w:t>
-            </w:r>
-            <w:r>
-              <w:rPr>
-                <w:b/>
-              </w:rPr>
-              <w:t>transfer was reduced at E18.5</w:t>
-            </w:r>
-            <w:r>
-              <w:rPr>
-                <w:b/>
-              </w:rPr>
-              <w:t xml:space="preserve"> in male and female placentas</w:t>
-            </w:r>
-            <w:r>
-              <w:t xml:space="preserve"> (long-term after treatment cessation). </w:t>
-            </w:r>
-          </w:p>
-          <w:p>
-            <w:r>
-              <w:lastRenderedPageBreak/>
-              <w:t xml:space="preserve">14C </w:t>
-            </w:r>
-            <w:r>
-              <w:t xml:space="preserve">Mannitol transfer did not differ between </w:t>
-            </w:r>
-            <w:r>
-              <w:t xml:space="preserve">control vs Dex </w:t>
-            </w:r>
-            <w:r>
-              <w:t xml:space="preserve">male and female placentas </w:t>
-            </w:r>
-            <w:r>
-              <w:t xml:space="preserve">on E15.5 and E18.5 </w:t>
-            </w:r>
-            <w:r>
-              <w:sym w:font="Wingdings" w:char="F0E0"/>
-            </w:r>
-            <w:r>
-              <w:t xml:space="preserve"> passive diffusion was unaltered (they used mannitol to determine specificity of system A transport, negative control)</w:t>
-            </w:r>
-          </w:p>
-          <w:p/>
-          <w:p>
-            <w:r>
-              <w:t>SNAT1,2 and 4 mRNA expression was unchanged with Dex tx in male and female placentas</w:t>
-            </w:r>
-          </w:p>
-          <w:p/>
-          <w:p>
-            <w:r>
-              <w:t>Fetal weights at E15.5, E18.5 or at birth was unchanged.</w:t>
-            </w:r>
-          </w:p>
-          <w:p/>
-          <w:p>
-            <w:r>
-              <w:t xml:space="preserve">No change on placental weight at E15.5, E17.5 and E18.5 in males. In females there was no change at E15.5 or E17.5, but placental weight was reduced at E18.5. </w:t>
-            </w:r>
-            <w:r>
-              <w:sym w:font="Wingdings" w:char="F0E0"/>
-            </w:r>
-            <w:r>
-              <w:t xml:space="preserve"> the reduced female placental weight at E18.5 increased the </w:t>
-            </w:r>
-            <w:proofErr w:type="spellStart"/>
-            <w:r>
-              <w:t>fetal:placental</w:t>
-            </w:r>
-            <w:proofErr w:type="spellEnd"/>
-            <w:r>
-              <w:t xml:space="preserve"> ratio at E18.5</w:t>
-            </w:r>
-          </w:p>
-          <w:p/>
-          <w:p>
-            <w:r>
-              <w:t xml:space="preserve">No change in placental labyrinth or junctional zone proportions w.r.t. total placental area </w:t>
-            </w:r>
-          </w:p>
-          <w:p/>
-          <w:p>
-            <w:r>
-              <w:t xml:space="preserve">No difference in maternal or </w:t>
-            </w:r>
-            <w:proofErr w:type="spellStart"/>
-            <w:r>
-              <w:t>ftal</w:t>
-            </w:r>
-            <w:proofErr w:type="spellEnd"/>
-            <w:r>
-              <w:t xml:space="preserve"> plasma corticosterone concentrations at E18.5 (</w:t>
-            </w:r>
-            <w:proofErr w:type="spellStart"/>
-            <w:r>
-              <w:t>mais</w:t>
-            </w:r>
-            <w:proofErr w:type="spellEnd"/>
-            <w:r>
-              <w:t xml:space="preserve"> </w:t>
-            </w:r>
-            <w:proofErr w:type="spellStart"/>
-            <w:r>
-              <w:t>c’est</w:t>
-            </w:r>
-            <w:proofErr w:type="spellEnd"/>
-            <w:r>
-              <w:t xml:space="preserve"> </w:t>
-            </w:r>
-            <w:r>
-              <w:t>normal</w:t>
-            </w:r>
-            <w:r>
-              <w:t xml:space="preserve"> </w:t>
-            </w:r>
-            <w:proofErr w:type="spellStart"/>
-            <w:r>
-              <w:t>parce</w:t>
-            </w:r>
-            <w:proofErr w:type="spellEnd"/>
-            <w:r>
-              <w:t xml:space="preserve"> que it’s ages after the exposure, non?</w:t>
-            </w:r>
-            <w:r>
-              <w:t xml:space="preserve"> </w:t>
-            </w:r>
-            <w:proofErr w:type="spellStart"/>
-            <w:r>
-              <w:t>Oui</w:t>
-            </w:r>
-            <w:proofErr w:type="spellEnd"/>
-            <w:r>
-              <w:t xml:space="preserve"> </w:t>
-            </w:r>
-            <w:proofErr w:type="spellStart"/>
-            <w:r>
-              <w:t>oui</w:t>
-            </w:r>
-            <w:proofErr w:type="spellEnd"/>
-            <w:r>
-              <w:t xml:space="preserve">) </w:t>
-            </w:r>
-          </w:p>
-          <w:p/>
-          <w:p/>
-          <w:p/>
-        </w:tc>
-      </w:tr>
-      <w:tr>
-        <w:trPr>
-          <w:trHeight w:val="2099"/>
-        </w:trPr>
-        <w:tc>
-          <w:tcPr>
-            <w:tcW w:w="1885" w:type="dxa"/>
-          </w:tcPr>
-          <w:p>
-            <w:pPr>
               <w:pStyle w:val="Heading1"/>
               <w:shd w:val="clear" w:color="auto" w:fill="FFFFFF"/>
               <w:spacing w:before="120" w:beforeAutospacing="0" w:after="120" w:afterAutospacing="0" w:line="300" w:lineRule="atLeast"/>
@@ -1908,7 +1991,7 @@
             </w:pPr>
           </w:p>
           <w:p>
-            <w:hyperlink r:id="rId11" w:history="1">
+            <w:hyperlink r:id="rId12" w:history="1">
               <w:r>
                 <w:rPr>
                   <w:rStyle w:val="Hyperlink"/>
@@ -2115,9 +2198,18 @@
               </w:rPr>
               <w:t>Audette MC</w:t>
             </w:r>
-          </w:p>
-          <w:p>
-            <w:hyperlink r:id="rId12" w:history="1">
+            <w:r>
+              <w:rPr>
+                <w:b w:val="0"/>
+                <w:color w:val="2A2A2A"/>
+                <w:sz w:val="24"/>
+                <w:szCs w:val="24"/>
+              </w:rPr>
+              <w:t>, 2014</w:t>
+            </w:r>
+          </w:p>
+          <w:p>
+            <w:hyperlink r:id="rId13" w:history="1">
               <w:r>
                 <w:rPr>
                   <w:rStyle w:val="Hyperlink"/>
@@ -2134,19 +2226,7 @@
                 <w:rPr>
                   <w:rStyle w:val="Hyperlink"/>
                 </w:rPr>
-                <w:t>om/jcem/a</w:t>
-              </w:r>
-              <w:r>
-                <w:rPr>
-                  <w:rStyle w:val="Hyperlink"/>
-                </w:rPr>
-                <w:t>r</w:t>
-              </w:r>
-              <w:r>
-                <w:rPr>
-                  <w:rStyle w:val="Hyperlink"/>
-                </w:rPr>
-                <w:t>ticle/99/11/E2226/2836194</w:t>
+                <w:t>om/jcem/article/99/11/E2226/2836194</w:t>
               </w:r>
             </w:hyperlink>
           </w:p>
@@ -2467,7 +2547,7 @@
             </w:pPr>
           </w:p>
           <w:p>
-            <w:hyperlink r:id="rId13" w:history="1">
+            <w:hyperlink r:id="rId14" w:history="1">
               <w:r>
                 <w:rPr>
                   <w:rStyle w:val="Hyperlink"/>
@@ -2542,7 +2622,16 @@
           </w:p>
           <w:p>
             <w:r>
-              <w:t xml:space="preserve">GLUT3 expression was increased with 2mg/ml incubation only </w:t>
+              <w:t xml:space="preserve">GLUT3 </w:t>
+            </w:r>
+            <w:r>
+              <w:t xml:space="preserve">mRNA </w:t>
+            </w:r>
+            <w:r>
+              <w:t xml:space="preserve">expression was increased with 2mg/ml incubation only </w:t>
+            </w:r>
+            <w:r>
+              <w:t>(did not do protein for glut3)</w:t>
             </w:r>
           </w:p>
           <w:p>
@@ -2555,46 +2644,100 @@
           </w:p>
           <w:p/>
           <w:p>
-            <w:r>
-              <w:t xml:space="preserve">Fatty acid oxidation was reduced </w:t>
-            </w:r>
-            <w:r>
-              <w:t>by 25%, 50% and 75% in expla</w:t>
-            </w:r>
-            <w:r>
-              <w:t xml:space="preserve">nts treated with 1, 2 and 20 mg/ml, respectively </w:t>
-            </w:r>
-          </w:p>
-          <w:p>
-            <w:r>
+            <w:pPr>
+              <w:rPr>
+                <w:highlight w:val="darkCyan"/>
+              </w:rPr>
+            </w:pPr>
+            <w:r>
+              <w:t xml:space="preserve">Fatty acid oxidation was reduced by 25%, 50% and 75% in explants treated with 1, 2 </w:t>
+            </w:r>
+            <w:r>
+              <w:rPr>
+                <w:highlight w:val="darkCyan"/>
+              </w:rPr>
+              <w:t xml:space="preserve">and 20 mg/ml, respectively </w:t>
+            </w:r>
+          </w:p>
+          <w:p>
+            <w:pPr>
+              <w:rPr>
+                <w:highlight w:val="darkCyan"/>
+              </w:rPr>
+            </w:pPr>
+            <w:r>
+              <w:rPr>
+                <w:highlight w:val="darkCyan"/>
+              </w:rPr>
               <w:t>Fatty acid esterification (to make TG or to undergo oxidation ) was also reduced at all concentrations</w:t>
             </w:r>
             <w:r>
+              <w:rPr>
+                <w:highlight w:val="darkCyan"/>
+              </w:rPr>
               <w:t xml:space="preserve">, consistent with the fact that there was less oxidation </w:t>
             </w:r>
           </w:p>
-          <w:p/>
-          <w:p>
-            <w:r>
+          <w:p>
+            <w:pPr>
+              <w:rPr>
+                <w:highlight w:val="darkCyan"/>
+              </w:rPr>
+            </w:pPr>
+          </w:p>
+          <w:p>
+            <w:pPr>
+              <w:rPr>
+                <w:highlight w:val="darkCyan"/>
+              </w:rPr>
+            </w:pPr>
+            <w:r>
+              <w:rPr>
+                <w:highlight w:val="darkCyan"/>
+              </w:rPr>
               <w:t>Lipoprotein lipase activity was re</w:t>
             </w:r>
             <w:r>
+              <w:rPr>
+                <w:highlight w:val="darkCyan"/>
+              </w:rPr>
               <w:t>du</w:t>
             </w:r>
             <w:r>
+              <w:rPr>
+                <w:highlight w:val="darkCyan"/>
+              </w:rPr>
               <w:t xml:space="preserve">ced significantly by 40% and 80% at 2 and 20 mg/ml doses, respectively </w:t>
             </w:r>
             <w:r>
+              <w:rPr>
+                <w:highlight w:val="darkCyan"/>
+              </w:rPr>
               <w:t xml:space="preserve">(LPL is needed to allow uptake of fatty acids that will then become esterified and undergo oxidation or become TG) </w:t>
             </w:r>
           </w:p>
-          <w:p/>
-          <w:p>
-            <w:r>
+          <w:p>
+            <w:pPr>
+              <w:rPr>
+                <w:highlight w:val="darkCyan"/>
+              </w:rPr>
+            </w:pPr>
+          </w:p>
+          <w:p>
+            <w:r>
+              <w:rPr>
+                <w:highlight w:val="darkCyan"/>
+              </w:rPr>
               <w:t>Mitochondrial activity in placental explants was significantly reduced at 20mg/ml only</w:t>
             </w:r>
             <w:r>
-              <w:t xml:space="preserve">, but TUNEL analysis showed no differences in apoptosis </w:t>
+              <w:rPr>
+                <w:highlight w:val="darkCyan"/>
+              </w:rPr>
+              <w:t>, but TUNEL analysis showed no differences in apoptosis</w:t>
+            </w:r>
+            <w:r>
+              <w:t xml:space="preserve"> </w:t>
             </w:r>
           </w:p>
           <w:p/>
@@ -2629,13 +2772,14 @@
           </w:p>
           <w:p/>
           <w:p>
-            <w:proofErr w:type="spellStart"/>
-            <w:r>
-              <w:t>Ovdrall</w:t>
-            </w:r>
-            <w:proofErr w:type="spellEnd"/>
-            <w:r>
-              <w:t xml:space="preserve"> </w:t>
+            <w:r>
+              <w:t>Ov</w:t>
+            </w:r>
+            <w:r>
+              <w:t>e</w:t>
+            </w:r>
+            <w:r>
+              <w:t xml:space="preserve">rall </w:t>
             </w:r>
             <w:r>
               <w:sym w:font="Wingdings" w:char="F0E0"/>
@@ -2744,11 +2888,20 @@
                 <w:sz w:val="24"/>
                 <w:szCs w:val="24"/>
               </w:rPr>
-              <w:t>Baisden B, 2008</w:t>
-            </w:r>
-          </w:p>
-          <w:p>
-            <w:hyperlink r:id="rId14" w:history="1">
+              <w:t>Baisden B, 200</w:t>
+            </w:r>
+            <w:r>
+              <w:rPr>
+                <w:b w:val="0"/>
+                <w:color w:val="000000"/>
+                <w:sz w:val="24"/>
+                <w:szCs w:val="24"/>
+              </w:rPr>
+              <w:t>7</w:t>
+            </w:r>
+          </w:p>
+          <w:p>
+            <w:hyperlink r:id="rId15" w:history="1">
               <w:r>
                 <w:rPr>
                   <w:rStyle w:val="Hyperlink"/>
@@ -2916,7 +3069,7 @@
             </w:r>
           </w:p>
           <w:p>
-            <w:hyperlink r:id="rId15" w:history="1">
+            <w:hyperlink r:id="rId16" w:history="1">
               <w:r>
                 <w:rPr>
                   <w:rStyle w:val="Hyperlink"/>
@@ -3204,7 +3357,7 @@
             <w:r>
               <w:t xml:space="preserve"> </w:t>
             </w:r>
-            <w:hyperlink r:id="rId16" w:history="1">
+            <w:hyperlink r:id="rId17" w:history="1">
               <w:r>
                 <w:rPr>
                   <w:rStyle w:val="Hyperlink"/>
@@ -3427,7 +3580,7 @@
             </w:pPr>
           </w:p>
           <w:p>
-            <w:hyperlink r:id="rId17" w:history="1">
+            <w:hyperlink r:id="rId18" w:history="1">
               <w:r>
                 <w:rPr>
                   <w:rStyle w:val="Hyperlink"/>
@@ -3622,7 +3775,7 @@
             </w:r>
           </w:p>
           <w:p>
-            <w:hyperlink r:id="rId18" w:history="1">
+            <w:hyperlink r:id="rId19" w:history="1">
               <w:r>
                 <w:rPr>
                   <w:rStyle w:val="Hyperlink"/>
@@ -3680,6 +3833,9 @@
           </w:tcPr>
           <w:p>
             <w:r>
+              <w:rPr>
+                <w:highlight w:val="red"/>
+              </w:rPr>
               <w:t>Dex did not affect litter size or fetal viability</w:t>
             </w:r>
           </w:p>
@@ -3826,7 +3982,7 @@
             </w:r>
           </w:p>
           <w:p>
-            <w:hyperlink r:id="rId19" w:history="1">
+            <w:hyperlink r:id="rId20" w:history="1">
               <w:r>
                 <w:rPr>
                   <w:rStyle w:val="Hyperlink"/>
@@ -3952,8 +4108,6 @@
                 <w:bCs/>
               </w:rPr>
             </w:pPr>
-            <w:bookmarkStart w:id="0" w:name="_GoBack"/>
-            <w:bookmarkEnd w:id="0"/>
             <w:r>
               <w:rPr>
                 <w:bCs/>
@@ -3996,7 +4150,7 @@
           </w:p>
           <w:p/>
           <w:p>
-            <w:hyperlink r:id="rId20" w:history="1">
+            <w:hyperlink r:id="rId21" w:history="1">
               <w:r>
                 <w:rPr>
                   <w:rStyle w:val="Hyperlink"/>
@@ -4380,7 +4534,7 @@
             </w:pPr>
           </w:p>
           <w:p>
-            <w:hyperlink r:id="rId21" w:history="1">
+            <w:hyperlink r:id="rId22" w:history="1">
               <w:r>
                 <w:rPr>
                   <w:rStyle w:val="Hyperlink"/>
@@ -4674,7 +4828,7 @@
             <w:r>
               <w:br/>
             </w:r>
-            <w:hyperlink r:id="rId22" w:history="1">
+            <w:hyperlink r:id="rId23" w:history="1">
               <w:r>
                 <w:rPr>
                   <w:rStyle w:val="Hyperlink"/>
@@ -4726,7 +4880,7 @@
             <w:tcW w:w="1885" w:type="dxa"/>
           </w:tcPr>
           <w:p>
-            <w:hyperlink r:id="rId23" w:history="1">
+            <w:hyperlink r:id="rId24" w:history="1">
               <w:r>
                 <w:rPr>
                   <w:rStyle w:val="Hyperlink"/>
@@ -4807,7 +4961,7 @@
             </w:r>
           </w:p>
           <w:p>
-            <w:hyperlink r:id="rId24" w:history="1">
+            <w:hyperlink r:id="rId25" w:history="1">
               <w:r>
                 <w:rPr>
                   <w:rStyle w:val="Hyperlink"/>
@@ -4878,7 +5032,7 @@
             </w:r>
           </w:p>
           <w:p>
-            <w:hyperlink r:id="rId25" w:history="1">
+            <w:hyperlink r:id="rId26" w:anchor="ref35" w:history="1">
               <w:r>
                 <w:rPr>
                   <w:rStyle w:val="Hyperlink"/>
@@ -4945,7 +5099,7 @@
             </w:r>
           </w:p>
           <w:p>
-            <w:hyperlink r:id="rId26" w:history="1">
+            <w:hyperlink r:id="rId27" w:history="1">
               <w:r>
                 <w:rPr>
                   <w:rStyle w:val="Hyperlink"/>
@@ -5004,7 +5158,7 @@
             </w:r>
           </w:p>
           <w:p>
-            <w:hyperlink r:id="rId27" w:history="1">
+            <w:hyperlink r:id="rId28" w:history="1">
               <w:r>
                 <w:rPr>
                   <w:rStyle w:val="Hyperlink"/>
@@ -5157,7 +5311,7 @@
             <w:tcW w:w="1885" w:type="dxa"/>
           </w:tcPr>
           <w:p>
-            <w:hyperlink r:id="rId28" w:history="1">
+            <w:hyperlink r:id="rId29" w:history="1">
               <w:r>
                 <w:rPr>
                   <w:rStyle w:val="Hyperlink"/>
@@ -5954,6 +6108,7 @@
   <w:style w:type="character" w:default="1" w:styleId="DefaultParagraphFont">
     <w:name w:val="Default Paragraph Font"/>
     <w:uiPriority w:val="1"/>
+    <w:semiHidden/>
     <w:unhideWhenUsed/>
   </w:style>
   <w:style w:type="table" w:default="1" w:styleId="TableNormal">
@@ -6366,4 +6521,16 @@
     </a:ext>
   </a:extLst>
 </a:theme>
+</file>
+
+<file path=customXml/item1.xml><?xml version="1.0" encoding="utf-8"?>
+<b:Sources xmlns:b="http://schemas.openxmlformats.org/officeDocument/2006/bibliography" xmlns="http://schemas.openxmlformats.org/officeDocument/2006/bibliography" SelectedStyle="/APASixthEditionOfficeOnline.xsl" StyleName="APA" Version="6"/>
+</file>
+
+<file path=customXml/itemProps1.xml><?xml version="1.0" encoding="utf-8"?>
+<ds:datastoreItem xmlns:ds="http://schemas.openxmlformats.org/officeDocument/2006/customXml" ds:itemID="{2EBD328F-B820-BC4B-AA7B-6F8130CF9684}">
+  <ds:schemaRefs>
+    <ds:schemaRef ds:uri="http://schemas.openxmlformats.org/officeDocument/2006/bibliography"/>
+  </ds:schemaRefs>
+</ds:datastoreItem>
 </file>
</xml_diff>